<commit_message>
linke list complete 1
</commit_message>
<xml_diff>
--- a/Assignment -1.docx
+++ b/Assignment -1.docx
@@ -204,7 +204,6 @@
         </w:rPr>
         <w:t>," into the "</w:t>
       </w:r>
-      <w:bookmarkStart w:id="0" w:name="_GoBack"/>
       <w:r>
         <w:rPr>
           <w:b/>
@@ -214,7 +213,6 @@
         </w:rPr>
         <w:t>LinkList1</w:t>
       </w:r>
-      <w:bookmarkEnd w:id="0"/>
       <w:r>
         <w:rPr>
           <w:bCs/>
@@ -322,15 +320,7 @@
           <w:sz w:val="24"/>
           <w:lang w:val="en-GB"/>
         </w:rPr>
-        <w:t>insert</w:t>
-      </w:r>
-      <w:r>
-        <w:rPr>
-          <w:bCs/>
-          <w:sz w:val="24"/>
-          <w:lang w:val="en-GB"/>
-        </w:rPr>
-        <w:t>_sort</w:t>
+        <w:t>insert_sort</w:t>
       </w:r>
       <w:proofErr w:type="spellEnd"/>
       <w:r>
@@ -339,23 +329,7 @@
           <w:sz w:val="24"/>
           <w:lang w:val="en-GB"/>
         </w:rPr>
-        <w:t>" function accepts a linked list as</w:t>
-      </w:r>
-      <w:r>
-        <w:rPr>
-          <w:bCs/>
-          <w:sz w:val="24"/>
-          <w:lang w:val="en-GB"/>
-        </w:rPr>
-        <w:t xml:space="preserve"> a parameter, applies the insert</w:t>
-      </w:r>
-      <w:r>
-        <w:rPr>
-          <w:bCs/>
-          <w:sz w:val="24"/>
-          <w:lang w:val="en-GB"/>
-        </w:rPr>
-        <w:t xml:space="preserve"> sort algorithm, and returns the linked list with its elements rearranged in ascending order.</w:t>
+        <w:t>" function accepts a linked list as a parameter, applies the insert sort algorithm, and returns the linked list with its elements rearranged in ascending order.</w:t>
       </w:r>
     </w:p>
     <w:p>
@@ -1161,337 +1135,11 @@
     <w:p>
       <w:pPr>
         <w:rPr>
-          <w:bCs/>
-          <w:sz w:val="24"/>
-          <w:lang w:val="en-GB"/>
-        </w:rPr>
-      </w:pPr>
-    </w:p>
-    <w:p>
-      <w:pPr>
-        <w:rPr>
-          <w:sz w:val="24"/>
-        </w:rPr>
-      </w:pPr>
-      <w:r>
-        <w:rPr>
-          <w:bCs/>
-          <w:sz w:val="24"/>
-          <w:lang w:val="en-GB"/>
-        </w:rPr>
-        <w:lastRenderedPageBreak/>
-        <w:t xml:space="preserve"> </w:t>
-      </w:r>
-      <w:r>
-        <w:rPr>
-          <w:bCs/>
-          <w:sz w:val="24"/>
-          <w:lang w:val="en-GB"/>
-        </w:rPr>
-        <w:t xml:space="preserve">Create a Linked </w:t>
-      </w:r>
-      <w:proofErr w:type="gramStart"/>
-      <w:r>
-        <w:rPr>
-          <w:bCs/>
-          <w:sz w:val="24"/>
-          <w:lang w:val="en-GB"/>
-        </w:rPr>
-        <w:t>List  to</w:t>
-      </w:r>
-      <w:proofErr w:type="gramEnd"/>
-      <w:r>
-        <w:rPr>
-          <w:bCs/>
-          <w:sz w:val="24"/>
-          <w:lang w:val="en-GB"/>
-        </w:rPr>
-        <w:t xml:space="preserve"> facilitate the </w:t>
-      </w:r>
-      <w:r>
-        <w:rPr>
-          <w:bCs/>
-          <w:sz w:val="24"/>
-          <w:lang w:val="en-GB"/>
-        </w:rPr>
-        <w:t xml:space="preserve"> Main Library of GCU to </w:t>
-      </w:r>
-      <w:r>
-        <w:rPr>
-          <w:bCs/>
-          <w:sz w:val="24"/>
-          <w:lang w:val="en-GB"/>
-        </w:rPr>
-        <w:t>maintains library shop stock using link list. Provide below facility in program </w:t>
-      </w:r>
-      <w:r>
-        <w:rPr>
-          <w:sz w:val="24"/>
-          <w:lang w:val="en-GB"/>
-        </w:rPr>
-        <w:br/>
-      </w:r>
-      <w:r>
-        <w:rPr>
-          <w:bCs/>
-          <w:sz w:val="24"/>
-          <w:lang w:val="en-GB"/>
-        </w:rPr>
-        <w:t>1) Insert book details</w:t>
-      </w:r>
-      <w:proofErr w:type="gramStart"/>
-      <w:r>
-        <w:rPr>
-          <w:bCs/>
-          <w:sz w:val="24"/>
-          <w:lang w:val="en-GB"/>
-        </w:rPr>
-        <w:t>  (</w:t>
-      </w:r>
-      <w:proofErr w:type="gramEnd"/>
-      <w:r>
-        <w:rPr>
-          <w:bCs/>
-          <w:sz w:val="24"/>
-          <w:lang w:val="en-GB"/>
-        </w:rPr>
-        <w:t>at specific location)</w:t>
-      </w:r>
-      <w:r>
-        <w:rPr>
-          <w:sz w:val="24"/>
-          <w:lang w:val="en-GB"/>
-        </w:rPr>
-        <w:br/>
-      </w:r>
-      <w:r>
-        <w:rPr>
-          <w:bCs/>
-          <w:sz w:val="24"/>
-          <w:lang w:val="en-GB"/>
-        </w:rPr>
-        <w:t>2) Delete Book Detail (from specific location)</w:t>
-      </w:r>
-      <w:r>
-        <w:rPr>
-          <w:sz w:val="24"/>
-          <w:lang w:val="en-GB"/>
-        </w:rPr>
-        <w:br/>
-      </w:r>
-      <w:r>
-        <w:rPr>
-          <w:bCs/>
-          <w:sz w:val="24"/>
-          <w:lang w:val="en-GB"/>
-        </w:rPr>
-        <w:t xml:space="preserve">3) Update Book Detail </w:t>
-      </w:r>
-    </w:p>
-    <w:p>
-      <w:pPr>
-        <w:rPr>
-          <w:bCs/>
-          <w:sz w:val="24"/>
-          <w:lang w:val="en-GB"/>
-        </w:rPr>
-      </w:pPr>
-      <w:r>
-        <w:rPr>
-          <w:bCs/>
-          <w:sz w:val="24"/>
-          <w:lang w:val="en-GB"/>
-        </w:rPr>
-        <w:t>4) Facility to search book </w:t>
-      </w:r>
-    </w:p>
-    <w:p>
-      <w:pPr>
-        <w:rPr>
-          <w:sz w:val="24"/>
-        </w:rPr>
-      </w:pPr>
-      <w:proofErr w:type="gramStart"/>
-      <w:r>
-        <w:rPr>
-          <w:bCs/>
-          <w:sz w:val="24"/>
-          <w:lang w:val="en-GB"/>
-        </w:rPr>
-        <w:t>5)</w:t>
-      </w:r>
-      <w:r>
-        <w:rPr>
-          <w:bCs/>
-          <w:sz w:val="24"/>
-          <w:lang w:val="en-GB"/>
-        </w:rPr>
-        <w:t>Display</w:t>
-      </w:r>
-      <w:proofErr w:type="gramEnd"/>
-      <w:r>
-        <w:rPr>
-          <w:bCs/>
-          <w:sz w:val="24"/>
-          <w:lang w:val="en-GB"/>
-        </w:rPr>
-        <w:t xml:space="preserve"> all books details </w:t>
-      </w:r>
-      <w:r>
-        <w:rPr>
-          <w:bCs/>
-          <w:sz w:val="24"/>
-          <w:lang w:val="en-GB"/>
-        </w:rPr>
-        <w:t xml:space="preserve"> with following information</w:t>
-      </w:r>
-      <w:r>
-        <w:rPr>
-          <w:sz w:val="24"/>
-          <w:lang w:val="en-GB"/>
-        </w:rPr>
-        <w:br/>
-      </w:r>
-      <w:r>
-        <w:rPr>
-          <w:bCs/>
-          <w:sz w:val="24"/>
-          <w:lang w:val="en-GB"/>
-        </w:rPr>
-        <w:t>also take below information for particular book </w:t>
-      </w:r>
-      <w:r>
-        <w:rPr>
-          <w:sz w:val="24"/>
-          <w:lang w:val="en-GB"/>
-        </w:rPr>
-        <w:br/>
-      </w:r>
-      <w:r>
-        <w:rPr>
-          <w:bCs/>
-          <w:sz w:val="24"/>
-          <w:lang w:val="en-GB"/>
-        </w:rPr>
-        <w:t>1) Book Author </w:t>
-      </w:r>
-      <w:r>
-        <w:rPr>
-          <w:sz w:val="24"/>
-          <w:lang w:val="en-GB"/>
-        </w:rPr>
-        <w:br/>
-      </w:r>
-      <w:r>
-        <w:rPr>
-          <w:bCs/>
-          <w:sz w:val="24"/>
-          <w:lang w:val="en-GB"/>
-        </w:rPr>
-        <w:t>2) Book Title </w:t>
-      </w:r>
-      <w:r>
-        <w:rPr>
-          <w:sz w:val="24"/>
-          <w:lang w:val="en-GB"/>
-        </w:rPr>
-        <w:br/>
-      </w:r>
-      <w:r>
-        <w:rPr>
-          <w:bCs/>
-          <w:sz w:val="24"/>
-          <w:lang w:val="en-GB"/>
-        </w:rPr>
-        <w:t>3) 4) Book Price</w:t>
-      </w:r>
-    </w:p>
-    <w:p>
-      <w:pPr>
-        <w:rPr>
-          <w:b/>
-        </w:rPr>
-      </w:pPr>
-      <w:r>
-        <w:rPr>
-          <w:b/>
-        </w:rPr>
-        <w:t>Bounce-Task</w:t>
-      </w:r>
-    </w:p>
-    <w:p>
-      <w:pPr>
-        <w:pStyle w:val="ListParagraph"/>
-        <w:numPr>
-          <w:ilvl w:val="0"/>
-          <w:numId w:val="2"/>
-        </w:numPr>
-        <w:rPr>
-          <w:bCs/>
-          <w:sz w:val="24"/>
-          <w:lang w:val="en-GB"/>
-        </w:rPr>
-      </w:pPr>
-      <w:r>
-        <w:rPr>
-          <w:bCs/>
-          <w:sz w:val="24"/>
-          <w:lang w:val="en-GB"/>
-        </w:rPr>
-        <w:t>sort the books by their price</w:t>
-      </w:r>
-    </w:p>
-    <w:p>
-      <w:pPr>
-        <w:ind w:left="360"/>
-        <w:rPr>
-          <w:bCs/>
-          <w:sz w:val="24"/>
-          <w:lang w:val="en-GB"/>
-        </w:rPr>
-      </w:pPr>
-      <w:r>
-        <w:rPr>
-          <w:bCs/>
-          <w:sz w:val="24"/>
-          <w:lang w:val="en-GB"/>
-        </w:rPr>
-        <w:t>First three students will graded one bounce mark in final Exam.</w:t>
-      </w:r>
-    </w:p>
-    <w:p>
-      <w:pPr>
-        <w:rPr>
           <w:i/>
         </w:rPr>
       </w:pPr>
-      <w:r>
-        <w:rPr>
-          <w:b/>
-          <w:i/>
-        </w:rPr>
-        <w:t>Note:</w:t>
-      </w:r>
-      <w:r>
-        <w:rPr>
-          <w:i/>
-        </w:rPr>
-        <w:t xml:space="preserve"> Plagiarism will be check through </w:t>
-      </w:r>
-      <w:proofErr w:type="spellStart"/>
-      <w:r>
-        <w:rPr>
-          <w:i/>
-        </w:rPr>
-        <w:t>Turnitin</w:t>
-      </w:r>
-      <w:proofErr w:type="spellEnd"/>
-      <w:r>
-        <w:rPr>
-          <w:i/>
-        </w:rPr>
-        <w:t xml:space="preserve"> Software. Plagiarism code will credit zero marks</w:t>
-      </w:r>
+      <w:bookmarkStart w:id="0" w:name="_GoBack"/>
+      <w:bookmarkEnd w:id="0"/>
     </w:p>
     <w:sectPr>
       <w:pgSz w:w="12240" w:h="15840"/>

</xml_diff>

<commit_message>
Linked List completed 2
</commit_message>
<xml_diff>
--- a/Assignment -1.docx
+++ b/Assignment -1.docx
@@ -761,7 +761,45 @@
           <w:szCs w:val="20"/>
           <w:lang w:val="en-GB"/>
         </w:rPr>
-        <w:t xml:space="preserve"> 40% FSc_Marks+10%Matric_Marks+30 Interview_Marks+20 </w:t>
+        <w:t xml:space="preserve"> </w:t>
+      </w:r>
+      <w:r>
+        <w:rPr>
+          <w:bCs/>
+          <w:sz w:val="20"/>
+          <w:szCs w:val="20"/>
+          <w:lang w:val="en-GB"/>
+        </w:rPr>
+        <w:t>40% FSc_Marks+10%Matric_Marks+20</w:t>
+      </w:r>
+      <w:r>
+        <w:rPr>
+          <w:bCs/>
+          <w:sz w:val="20"/>
+          <w:szCs w:val="20"/>
+          <w:lang w:val="en-GB"/>
+        </w:rPr>
+        <w:t xml:space="preserve"> Interview_Marks+</w:t>
+      </w:r>
+      <w:r>
+        <w:rPr>
+          <w:bCs/>
+          <w:sz w:val="20"/>
+          <w:szCs w:val="20"/>
+          <w:lang w:val="en-GB"/>
+        </w:rPr>
+        <w:t>30</w:t>
+      </w:r>
+      <w:bookmarkStart w:id="0" w:name="_GoBack"/>
+      <w:bookmarkEnd w:id="0"/>
+      <w:r>
+        <w:rPr>
+          <w:bCs/>
+          <w:sz w:val="20"/>
+          <w:szCs w:val="20"/>
+          <w:lang w:val="en-GB"/>
+        </w:rPr>
+        <w:t xml:space="preserve"> </w:t>
       </w:r>
       <w:proofErr w:type="spellStart"/>
       <w:r>
@@ -1138,8 +1176,6 @@
           <w:i/>
         </w:rPr>
       </w:pPr>
-      <w:bookmarkStart w:id="0" w:name="_GoBack"/>
-      <w:bookmarkEnd w:id="0"/>
     </w:p>
     <w:sectPr>
       <w:pgSz w:w="12240" w:h="15840"/>

</xml_diff>